<commit_message>
Improve ISBN accuracy in book recommendations
- Implement ISBN verification using Google Books API
- Add fallback mechanism for ISBN retrieval
- Update getBookRecommendation function to include ISBN verification
- Handle potential errors in API responses
- Optimize prompt to request specific JSON format from OpenAI
- Add error handling for JSON parsing of OpenAI response
</commit_message>
<xml_diff>
--- a/project_documentation.docx
+++ b/project_documentation.docx
@@ -57,7 +57,7 @@
         <w:pStyle w:val="TextBody"/>
         <w:numPr>
           <w:ilvl w:val="0"/>
-          <w:numId w:val="1"/>
+          <w:numId w:val="2"/>
         </w:numPr>
         <w:tabs>
           <w:tab w:val="clear" w:pos="709"/>
@@ -79,7 +79,7 @@
         <w:pStyle w:val="TextBody"/>
         <w:numPr>
           <w:ilvl w:val="0"/>
-          <w:numId w:val="1"/>
+          <w:numId w:val="2"/>
         </w:numPr>
         <w:tabs>
           <w:tab w:val="clear" w:pos="709"/>
@@ -101,7 +101,7 @@
         <w:pStyle w:val="TextBody"/>
         <w:numPr>
           <w:ilvl w:val="0"/>
-          <w:numId w:val="1"/>
+          <w:numId w:val="2"/>
         </w:numPr>
         <w:tabs>
           <w:tab w:val="clear" w:pos="709"/>
@@ -123,7 +123,7 @@
         <w:pStyle w:val="TextBody"/>
         <w:numPr>
           <w:ilvl w:val="0"/>
-          <w:numId w:val="1"/>
+          <w:numId w:val="2"/>
         </w:numPr>
         <w:tabs>
           <w:tab w:val="clear" w:pos="709"/>
@@ -145,7 +145,7 @@
         <w:pStyle w:val="TextBody"/>
         <w:numPr>
           <w:ilvl w:val="0"/>
-          <w:numId w:val="1"/>
+          <w:numId w:val="2"/>
         </w:numPr>
         <w:tabs>
           <w:tab w:val="clear" w:pos="709"/>
@@ -167,7 +167,7 @@
         <w:pStyle w:val="TextBody"/>
         <w:numPr>
           <w:ilvl w:val="0"/>
-          <w:numId w:val="1"/>
+          <w:numId w:val="2"/>
         </w:numPr>
         <w:tabs>
           <w:tab w:val="clear" w:pos="709"/>
@@ -189,7 +189,7 @@
         <w:pStyle w:val="TextBody"/>
         <w:numPr>
           <w:ilvl w:val="0"/>
-          <w:numId w:val="1"/>
+          <w:numId w:val="2"/>
         </w:numPr>
         <w:tabs>
           <w:tab w:val="clear" w:pos="709"/>
@@ -211,7 +211,7 @@
         <w:pStyle w:val="TextBody"/>
         <w:numPr>
           <w:ilvl w:val="0"/>
-          <w:numId w:val="1"/>
+          <w:numId w:val="2"/>
         </w:numPr>
         <w:tabs>
           <w:tab w:val="clear" w:pos="709"/>
@@ -233,7 +233,7 @@
         <w:pStyle w:val="TextBody"/>
         <w:numPr>
           <w:ilvl w:val="0"/>
-          <w:numId w:val="1"/>
+          <w:numId w:val="2"/>
         </w:numPr>
         <w:tabs>
           <w:tab w:val="clear" w:pos="709"/>
@@ -255,7 +255,7 @@
         <w:pStyle w:val="TextBody"/>
         <w:numPr>
           <w:ilvl w:val="0"/>
-          <w:numId w:val="1"/>
+          <w:numId w:val="2"/>
         </w:numPr>
         <w:tabs>
           <w:tab w:val="clear" w:pos="709"/>
@@ -1782,7 +1782,7 @@
         <w:pStyle w:val="TextBody"/>
         <w:numPr>
           <w:ilvl w:val="0"/>
-          <w:numId w:val="2"/>
+          <w:numId w:val="3"/>
         </w:numPr>
         <w:tabs>
           <w:tab w:val="clear" w:pos="709"/>
@@ -1810,7 +1810,7 @@
         <w:pStyle w:val="TextBody"/>
         <w:numPr>
           <w:ilvl w:val="1"/>
-          <w:numId w:val="2"/>
+          <w:numId w:val="3"/>
         </w:numPr>
         <w:tabs>
           <w:tab w:val="clear" w:pos="709"/>
@@ -1832,7 +1832,7 @@
         <w:pStyle w:val="TextBody"/>
         <w:numPr>
           <w:ilvl w:val="1"/>
-          <w:numId w:val="2"/>
+          <w:numId w:val="3"/>
         </w:numPr>
         <w:tabs>
           <w:tab w:val="clear" w:pos="709"/>
@@ -1854,7 +1854,7 @@
         <w:pStyle w:val="TextBody"/>
         <w:numPr>
           <w:ilvl w:val="1"/>
-          <w:numId w:val="2"/>
+          <w:numId w:val="3"/>
         </w:numPr>
         <w:tabs>
           <w:tab w:val="clear" w:pos="709"/>
@@ -1876,7 +1876,7 @@
         <w:pStyle w:val="TextBody"/>
         <w:numPr>
           <w:ilvl w:val="0"/>
-          <w:numId w:val="2"/>
+          <w:numId w:val="3"/>
         </w:numPr>
         <w:tabs>
           <w:tab w:val="clear" w:pos="709"/>
@@ -1904,7 +1904,7 @@
         <w:pStyle w:val="TextBody"/>
         <w:numPr>
           <w:ilvl w:val="1"/>
-          <w:numId w:val="2"/>
+          <w:numId w:val="3"/>
         </w:numPr>
         <w:tabs>
           <w:tab w:val="clear" w:pos="709"/>
@@ -1926,7 +1926,7 @@
         <w:pStyle w:val="TextBody"/>
         <w:numPr>
           <w:ilvl w:val="1"/>
-          <w:numId w:val="2"/>
+          <w:numId w:val="3"/>
         </w:numPr>
         <w:tabs>
           <w:tab w:val="clear" w:pos="709"/>
@@ -1948,7 +1948,7 @@
         <w:pStyle w:val="TextBody"/>
         <w:numPr>
           <w:ilvl w:val="0"/>
-          <w:numId w:val="2"/>
+          <w:numId w:val="3"/>
         </w:numPr>
         <w:tabs>
           <w:tab w:val="clear" w:pos="709"/>
@@ -1976,7 +1976,7 @@
         <w:pStyle w:val="TextBody"/>
         <w:numPr>
           <w:ilvl w:val="1"/>
-          <w:numId w:val="2"/>
+          <w:numId w:val="3"/>
         </w:numPr>
         <w:tabs>
           <w:tab w:val="clear" w:pos="709"/>
@@ -1998,7 +1998,7 @@
         <w:pStyle w:val="TextBody"/>
         <w:numPr>
           <w:ilvl w:val="1"/>
-          <w:numId w:val="2"/>
+          <w:numId w:val="3"/>
         </w:numPr>
         <w:tabs>
           <w:tab w:val="clear" w:pos="709"/>
@@ -2020,7 +2020,7 @@
         <w:pStyle w:val="TextBody"/>
         <w:numPr>
           <w:ilvl w:val="0"/>
-          <w:numId w:val="2"/>
+          <w:numId w:val="3"/>
         </w:numPr>
         <w:tabs>
           <w:tab w:val="clear" w:pos="709"/>
@@ -2048,7 +2048,7 @@
         <w:pStyle w:val="TextBody"/>
         <w:numPr>
           <w:ilvl w:val="1"/>
-          <w:numId w:val="2"/>
+          <w:numId w:val="3"/>
         </w:numPr>
         <w:tabs>
           <w:tab w:val="clear" w:pos="709"/>
@@ -2070,7 +2070,7 @@
         <w:pStyle w:val="TextBody"/>
         <w:numPr>
           <w:ilvl w:val="1"/>
-          <w:numId w:val="2"/>
+          <w:numId w:val="3"/>
         </w:numPr>
         <w:tabs>
           <w:tab w:val="clear" w:pos="709"/>
@@ -2092,7 +2092,7 @@
         <w:pStyle w:val="TextBody"/>
         <w:numPr>
           <w:ilvl w:val="0"/>
-          <w:numId w:val="2"/>
+          <w:numId w:val="3"/>
         </w:numPr>
         <w:tabs>
           <w:tab w:val="clear" w:pos="709"/>
@@ -2120,7 +2120,7 @@
         <w:pStyle w:val="TextBody"/>
         <w:numPr>
           <w:ilvl w:val="1"/>
-          <w:numId w:val="2"/>
+          <w:numId w:val="3"/>
         </w:numPr>
         <w:tabs>
           <w:tab w:val="clear" w:pos="709"/>
@@ -2142,7 +2142,7 @@
         <w:pStyle w:val="TextBody"/>
         <w:numPr>
           <w:ilvl w:val="1"/>
-          <w:numId w:val="2"/>
+          <w:numId w:val="3"/>
         </w:numPr>
         <w:tabs>
           <w:tab w:val="clear" w:pos="709"/>
@@ -2164,7 +2164,7 @@
         <w:pStyle w:val="TextBody"/>
         <w:numPr>
           <w:ilvl w:val="0"/>
-          <w:numId w:val="2"/>
+          <w:numId w:val="3"/>
         </w:numPr>
         <w:tabs>
           <w:tab w:val="clear" w:pos="709"/>
@@ -2192,7 +2192,7 @@
         <w:pStyle w:val="TextBody"/>
         <w:numPr>
           <w:ilvl w:val="1"/>
-          <w:numId w:val="2"/>
+          <w:numId w:val="3"/>
         </w:numPr>
         <w:tabs>
           <w:tab w:val="clear" w:pos="709"/>
@@ -2225,7 +2225,7 @@
         <w:pStyle w:val="TextBody"/>
         <w:numPr>
           <w:ilvl w:val="0"/>
-          <w:numId w:val="3"/>
+          <w:numId w:val="4"/>
         </w:numPr>
         <w:tabs>
           <w:tab w:val="clear" w:pos="709"/>
@@ -2247,7 +2247,7 @@
         <w:pStyle w:val="TextBody"/>
         <w:numPr>
           <w:ilvl w:val="0"/>
-          <w:numId w:val="3"/>
+          <w:numId w:val="4"/>
         </w:numPr>
         <w:tabs>
           <w:tab w:val="clear" w:pos="709"/>
@@ -2269,7 +2269,7 @@
         <w:pStyle w:val="TextBody"/>
         <w:numPr>
           <w:ilvl w:val="0"/>
-          <w:numId w:val="3"/>
+          <w:numId w:val="4"/>
         </w:numPr>
         <w:tabs>
           <w:tab w:val="clear" w:pos="709"/>
@@ -2291,7 +2291,7 @@
         <w:pStyle w:val="TextBody"/>
         <w:numPr>
           <w:ilvl w:val="0"/>
-          <w:numId w:val="3"/>
+          <w:numId w:val="4"/>
         </w:numPr>
         <w:tabs>
           <w:tab w:val="clear" w:pos="709"/>
@@ -2313,7 +2313,7 @@
         <w:pStyle w:val="TextBody"/>
         <w:numPr>
           <w:ilvl w:val="0"/>
-          <w:numId w:val="3"/>
+          <w:numId w:val="4"/>
         </w:numPr>
         <w:tabs>
           <w:tab w:val="clear" w:pos="709"/>
@@ -2335,7 +2335,7 @@
         <w:pStyle w:val="TextBody"/>
         <w:numPr>
           <w:ilvl w:val="0"/>
-          <w:numId w:val="3"/>
+          <w:numId w:val="4"/>
         </w:numPr>
         <w:tabs>
           <w:tab w:val="clear" w:pos="709"/>
@@ -2368,7 +2368,7 @@
         <w:pStyle w:val="TextBody"/>
         <w:numPr>
           <w:ilvl w:val="0"/>
-          <w:numId w:val="4"/>
+          <w:numId w:val="5"/>
         </w:numPr>
         <w:tabs>
           <w:tab w:val="clear" w:pos="709"/>
@@ -2390,7 +2390,7 @@
         <w:pStyle w:val="TextBody"/>
         <w:numPr>
           <w:ilvl w:val="0"/>
-          <w:numId w:val="4"/>
+          <w:numId w:val="5"/>
         </w:numPr>
         <w:tabs>
           <w:tab w:val="clear" w:pos="709"/>
@@ -2412,7 +2412,7 @@
         <w:pStyle w:val="TextBody"/>
         <w:numPr>
           <w:ilvl w:val="0"/>
-          <w:numId w:val="4"/>
+          <w:numId w:val="5"/>
         </w:numPr>
         <w:tabs>
           <w:tab w:val="clear" w:pos="709"/>
@@ -2445,7 +2445,7 @@
         <w:pStyle w:val="TextBody"/>
         <w:numPr>
           <w:ilvl w:val="0"/>
-          <w:numId w:val="5"/>
+          <w:numId w:val="6"/>
         </w:numPr>
         <w:tabs>
           <w:tab w:val="clear" w:pos="709"/>
@@ -2467,7 +2467,7 @@
         <w:pStyle w:val="TextBody"/>
         <w:numPr>
           <w:ilvl w:val="0"/>
-          <w:numId w:val="5"/>
+          <w:numId w:val="6"/>
         </w:numPr>
         <w:tabs>
           <w:tab w:val="clear" w:pos="709"/>
@@ -2489,7 +2489,7 @@
         <w:pStyle w:val="TextBody"/>
         <w:numPr>
           <w:ilvl w:val="0"/>
-          <w:numId w:val="5"/>
+          <w:numId w:val="6"/>
         </w:numPr>
         <w:tabs>
           <w:tab w:val="clear" w:pos="709"/>
@@ -2514,7 +2514,7 @@
       </w:pPr>
       <w:r>
         <w:rPr/>
-        <w:t>Prossimi Passi</w:t>
+        <w:t>NOTE IMPORTANTI</w:t>
       </w:r>
     </w:p>
     <w:p>
@@ -2522,21 +2522,15 @@
         <w:pStyle w:val="TextBody"/>
         <w:numPr>
           <w:ilvl w:val="0"/>
-          <w:numId w:val="6"/>
-        </w:numPr>
-        <w:tabs>
-          <w:tab w:val="clear" w:pos="709"/>
-          <w:tab w:val="left" w:pos="707" w:leader="none"/>
-        </w:tabs>
-        <w:bidi w:val="0"/>
-        <w:spacing w:before="0" w:after="0"/>
-        <w:ind w:left="707" w:hanging="283"/>
-        <w:jc w:val="left"/>
-        <w:rPr/>
-      </w:pPr>
-      <w:r>
-        <w:rPr/>
-        <w:t xml:space="preserve">Implementazione della configurazione Amazon per i link ai libri </w:t>
+          <w:numId w:val="7"/>
+        </w:numPr>
+        <w:bidi w:val="0"/>
+        <w:jc w:val="left"/>
+        <w:rPr/>
+      </w:pPr>
+      <w:r>
+        <w:rPr/>
+        <w:t>Ricorda che i commenti li voglio in inglese</w:t>
       </w:r>
     </w:p>
     <w:p>
@@ -2544,86 +2538,15 @@
         <w:pStyle w:val="TextBody"/>
         <w:numPr>
           <w:ilvl w:val="0"/>
-          <w:numId w:val="6"/>
-        </w:numPr>
-        <w:tabs>
-          <w:tab w:val="clear" w:pos="709"/>
-          <w:tab w:val="left" w:pos="707" w:leader="none"/>
-        </w:tabs>
-        <w:bidi w:val="0"/>
-        <w:spacing w:before="0" w:after="0"/>
-        <w:ind w:left="707" w:hanging="283"/>
-        <w:jc w:val="left"/>
-        <w:rPr/>
-      </w:pPr>
-      <w:r>
-        <w:rPr/>
-        <w:t xml:space="preserve">Sviluppo di funzionalità per link dinamici ai libri raccomandati </w:t>
-      </w:r>
-    </w:p>
-    <w:p>
-      <w:pPr>
-        <w:pStyle w:val="TextBody"/>
-        <w:numPr>
-          <w:ilvl w:val="0"/>
-          <w:numId w:val="6"/>
-        </w:numPr>
-        <w:tabs>
-          <w:tab w:val="clear" w:pos="709"/>
-          <w:tab w:val="left" w:pos="707" w:leader="none"/>
-        </w:tabs>
-        <w:bidi w:val="0"/>
-        <w:spacing w:before="0" w:after="0"/>
-        <w:ind w:left="707" w:hanging="283"/>
-        <w:jc w:val="left"/>
-        <w:rPr/>
-      </w:pPr>
-      <w:r>
-        <w:rPr/>
-        <w:t xml:space="preserve">Miglioramento del sistema di caching per le raccomandazioni </w:t>
-      </w:r>
-    </w:p>
-    <w:p>
-      <w:pPr>
-        <w:pStyle w:val="TextBody"/>
-        <w:numPr>
-          <w:ilvl w:val="0"/>
-          <w:numId w:val="6"/>
-        </w:numPr>
-        <w:tabs>
-          <w:tab w:val="clear" w:pos="709"/>
-          <w:tab w:val="left" w:pos="707" w:leader="none"/>
-        </w:tabs>
-        <w:bidi w:val="0"/>
-        <w:spacing w:before="0" w:after="0"/>
-        <w:ind w:left="707" w:hanging="283"/>
-        <w:jc w:val="left"/>
-        <w:rPr/>
-      </w:pPr>
-      <w:r>
-        <w:rPr/>
-        <w:t xml:space="preserve">Implementazione di test unitari e di integrazione </w:t>
-      </w:r>
-    </w:p>
-    <w:p>
-      <w:pPr>
-        <w:pStyle w:val="TextBody"/>
-        <w:numPr>
-          <w:ilvl w:val="0"/>
-          <w:numId w:val="6"/>
-        </w:numPr>
-        <w:tabs>
-          <w:tab w:val="clear" w:pos="709"/>
-          <w:tab w:val="left" w:pos="707" w:leader="none"/>
-        </w:tabs>
-        <w:bidi w:val="0"/>
-        <w:ind w:left="707" w:hanging="283"/>
-        <w:jc w:val="left"/>
-        <w:rPr/>
-      </w:pPr>
-      <w:r>
-        <w:rPr/>
-        <w:t>Ottimizzazione delle performance e dell'accessibilità</w:t>
+          <w:numId w:val="7"/>
+        </w:numPr>
+        <w:bidi w:val="0"/>
+        <w:jc w:val="left"/>
+        <w:rPr/>
+      </w:pPr>
+      <w:r>
+        <w:rPr/>
+        <w:t xml:space="preserve">Ogni volta generi codice scrivimi sempre il path completo del file. </w:t>
       </w:r>
     </w:p>
     <w:p>
@@ -2644,6 +2567,7 @@
       <w:pgNumType w:fmt="decimal"/>
       <w:formProt w:val="false"/>
       <w:textDirection w:val="lrTb"/>
+      <w:docGrid w:type="default" w:linePitch="100" w:charSpace="0"/>
     </w:sectPr>
   </w:body>
 </w:document>
@@ -2654,790 +2578,6 @@
   <w:abstractNum w:abstractNumId="1">
     <w:lvl w:ilvl="0">
       <w:start w:val="1"/>
-      <w:numFmt w:val="bullet"/>
-      <w:lvlText w:val=""/>
-      <w:lvlJc w:val="left"/>
-      <w:pPr>
-        <w:tabs>
-          <w:tab w:val="num" w:pos="707"/>
-        </w:tabs>
-        <w:ind w:left="707" w:hanging="283"/>
-      </w:pPr>
-      <w:rPr>
-        <w:rFonts w:ascii="Symbol" w:hAnsi="Symbol" w:cs="Symbol" w:hint="default"/>
-      </w:rPr>
-    </w:lvl>
-    <w:lvl w:ilvl="1">
-      <w:start w:val="1"/>
-      <w:numFmt w:val="bullet"/>
-      <w:lvlText w:val=""/>
-      <w:lvlJc w:val="left"/>
-      <w:pPr>
-        <w:tabs>
-          <w:tab w:val="num" w:pos="1414"/>
-        </w:tabs>
-        <w:ind w:left="1414" w:hanging="283"/>
-      </w:pPr>
-      <w:rPr>
-        <w:rFonts w:ascii="Symbol" w:hAnsi="Symbol" w:cs="Symbol" w:hint="default"/>
-      </w:rPr>
-    </w:lvl>
-    <w:lvl w:ilvl="2">
-      <w:start w:val="1"/>
-      <w:numFmt w:val="bullet"/>
-      <w:lvlText w:val=""/>
-      <w:lvlJc w:val="left"/>
-      <w:pPr>
-        <w:tabs>
-          <w:tab w:val="num" w:pos="2121"/>
-        </w:tabs>
-        <w:ind w:left="2121" w:hanging="283"/>
-      </w:pPr>
-      <w:rPr>
-        <w:rFonts w:ascii="Symbol" w:hAnsi="Symbol" w:cs="Symbol" w:hint="default"/>
-      </w:rPr>
-    </w:lvl>
-    <w:lvl w:ilvl="3">
-      <w:start w:val="1"/>
-      <w:numFmt w:val="bullet"/>
-      <w:lvlText w:val=""/>
-      <w:lvlJc w:val="left"/>
-      <w:pPr>
-        <w:tabs>
-          <w:tab w:val="num" w:pos="2828"/>
-        </w:tabs>
-        <w:ind w:left="2828" w:hanging="283"/>
-      </w:pPr>
-      <w:rPr>
-        <w:rFonts w:ascii="Symbol" w:hAnsi="Symbol" w:cs="Symbol" w:hint="default"/>
-      </w:rPr>
-    </w:lvl>
-    <w:lvl w:ilvl="4">
-      <w:start w:val="1"/>
-      <w:numFmt w:val="bullet"/>
-      <w:lvlText w:val=""/>
-      <w:lvlJc w:val="left"/>
-      <w:pPr>
-        <w:tabs>
-          <w:tab w:val="num" w:pos="3535"/>
-        </w:tabs>
-        <w:ind w:left="3535" w:hanging="283"/>
-      </w:pPr>
-      <w:rPr>
-        <w:rFonts w:ascii="Symbol" w:hAnsi="Symbol" w:cs="Symbol" w:hint="default"/>
-      </w:rPr>
-    </w:lvl>
-    <w:lvl w:ilvl="5">
-      <w:start w:val="1"/>
-      <w:numFmt w:val="bullet"/>
-      <w:lvlText w:val=""/>
-      <w:lvlJc w:val="left"/>
-      <w:pPr>
-        <w:tabs>
-          <w:tab w:val="num" w:pos="4242"/>
-        </w:tabs>
-        <w:ind w:left="4242" w:hanging="283"/>
-      </w:pPr>
-      <w:rPr>
-        <w:rFonts w:ascii="Symbol" w:hAnsi="Symbol" w:cs="Symbol" w:hint="default"/>
-      </w:rPr>
-    </w:lvl>
-    <w:lvl w:ilvl="6">
-      <w:start w:val="1"/>
-      <w:numFmt w:val="bullet"/>
-      <w:lvlText w:val=""/>
-      <w:lvlJc w:val="left"/>
-      <w:pPr>
-        <w:tabs>
-          <w:tab w:val="num" w:pos="4949"/>
-        </w:tabs>
-        <w:ind w:left="4949" w:hanging="283"/>
-      </w:pPr>
-      <w:rPr>
-        <w:rFonts w:ascii="Symbol" w:hAnsi="Symbol" w:cs="Symbol" w:hint="default"/>
-      </w:rPr>
-    </w:lvl>
-    <w:lvl w:ilvl="7">
-      <w:start w:val="1"/>
-      <w:numFmt w:val="bullet"/>
-      <w:lvlText w:val=""/>
-      <w:lvlJc w:val="left"/>
-      <w:pPr>
-        <w:tabs>
-          <w:tab w:val="num" w:pos="5656"/>
-        </w:tabs>
-        <w:ind w:left="5656" w:hanging="283"/>
-      </w:pPr>
-      <w:rPr>
-        <w:rFonts w:ascii="Symbol" w:hAnsi="Symbol" w:cs="Symbol" w:hint="default"/>
-      </w:rPr>
-    </w:lvl>
-    <w:lvl w:ilvl="8">
-      <w:start w:val="1"/>
-      <w:numFmt w:val="bullet"/>
-      <w:lvlText w:val=""/>
-      <w:lvlJc w:val="left"/>
-      <w:pPr>
-        <w:tabs>
-          <w:tab w:val="num" w:pos="6363"/>
-        </w:tabs>
-        <w:ind w:left="6363" w:hanging="283"/>
-      </w:pPr>
-      <w:rPr>
-        <w:rFonts w:ascii="Symbol" w:hAnsi="Symbol" w:cs="Symbol" w:hint="default"/>
-      </w:rPr>
-    </w:lvl>
-  </w:abstractNum>
-  <w:abstractNum w:abstractNumId="2">
-    <w:lvl w:ilvl="0">
-      <w:start w:val="1"/>
-      <w:numFmt w:val="decimal"/>
-      <w:lvlText w:val="%1."/>
-      <w:lvlJc w:val="left"/>
-      <w:pPr>
-        <w:tabs>
-          <w:tab w:val="num" w:pos="707"/>
-        </w:tabs>
-        <w:ind w:left="707" w:hanging="283"/>
-      </w:pPr>
-      <w:rPr/>
-    </w:lvl>
-    <w:lvl w:ilvl="1">
-      <w:start w:val="1"/>
-      <w:numFmt w:val="bullet"/>
-      <w:lvlText w:val=""/>
-      <w:lvlJc w:val="left"/>
-      <w:pPr>
-        <w:tabs>
-          <w:tab w:val="num" w:pos="1414"/>
-        </w:tabs>
-        <w:ind w:left="1414" w:hanging="283"/>
-      </w:pPr>
-      <w:rPr>
-        <w:rFonts w:ascii="Symbol" w:hAnsi="Symbol" w:cs="Symbol" w:hint="default"/>
-      </w:rPr>
-    </w:lvl>
-    <w:lvl w:ilvl="2">
-      <w:start w:val="1"/>
-      <w:numFmt w:val="bullet"/>
-      <w:lvlText w:val=""/>
-      <w:lvlJc w:val="left"/>
-      <w:pPr>
-        <w:tabs>
-          <w:tab w:val="num" w:pos="2121"/>
-        </w:tabs>
-        <w:ind w:left="2121" w:hanging="283"/>
-      </w:pPr>
-      <w:rPr>
-        <w:rFonts w:ascii="Symbol" w:hAnsi="Symbol" w:cs="Symbol" w:hint="default"/>
-      </w:rPr>
-    </w:lvl>
-    <w:lvl w:ilvl="3">
-      <w:start w:val="1"/>
-      <w:numFmt w:val="bullet"/>
-      <w:lvlText w:val=""/>
-      <w:lvlJc w:val="left"/>
-      <w:pPr>
-        <w:tabs>
-          <w:tab w:val="num" w:pos="2828"/>
-        </w:tabs>
-        <w:ind w:left="2828" w:hanging="283"/>
-      </w:pPr>
-      <w:rPr>
-        <w:rFonts w:ascii="Symbol" w:hAnsi="Symbol" w:cs="Symbol" w:hint="default"/>
-      </w:rPr>
-    </w:lvl>
-    <w:lvl w:ilvl="4">
-      <w:start w:val="1"/>
-      <w:numFmt w:val="bullet"/>
-      <w:lvlText w:val=""/>
-      <w:lvlJc w:val="left"/>
-      <w:pPr>
-        <w:tabs>
-          <w:tab w:val="num" w:pos="3535"/>
-        </w:tabs>
-        <w:ind w:left="3535" w:hanging="283"/>
-      </w:pPr>
-      <w:rPr>
-        <w:rFonts w:ascii="Symbol" w:hAnsi="Symbol" w:cs="Symbol" w:hint="default"/>
-      </w:rPr>
-    </w:lvl>
-    <w:lvl w:ilvl="5">
-      <w:start w:val="1"/>
-      <w:numFmt w:val="bullet"/>
-      <w:lvlText w:val=""/>
-      <w:lvlJc w:val="left"/>
-      <w:pPr>
-        <w:tabs>
-          <w:tab w:val="num" w:pos="4242"/>
-        </w:tabs>
-        <w:ind w:left="4242" w:hanging="283"/>
-      </w:pPr>
-      <w:rPr>
-        <w:rFonts w:ascii="Symbol" w:hAnsi="Symbol" w:cs="Symbol" w:hint="default"/>
-      </w:rPr>
-    </w:lvl>
-    <w:lvl w:ilvl="6">
-      <w:start w:val="1"/>
-      <w:numFmt w:val="bullet"/>
-      <w:lvlText w:val=""/>
-      <w:lvlJc w:val="left"/>
-      <w:pPr>
-        <w:tabs>
-          <w:tab w:val="num" w:pos="4949"/>
-        </w:tabs>
-        <w:ind w:left="4949" w:hanging="283"/>
-      </w:pPr>
-      <w:rPr>
-        <w:rFonts w:ascii="Symbol" w:hAnsi="Symbol" w:cs="Symbol" w:hint="default"/>
-      </w:rPr>
-    </w:lvl>
-    <w:lvl w:ilvl="7">
-      <w:start w:val="1"/>
-      <w:numFmt w:val="bullet"/>
-      <w:lvlText w:val=""/>
-      <w:lvlJc w:val="left"/>
-      <w:pPr>
-        <w:tabs>
-          <w:tab w:val="num" w:pos="5656"/>
-        </w:tabs>
-        <w:ind w:left="5656" w:hanging="283"/>
-      </w:pPr>
-      <w:rPr>
-        <w:rFonts w:ascii="Symbol" w:hAnsi="Symbol" w:cs="Symbol" w:hint="default"/>
-      </w:rPr>
-    </w:lvl>
-    <w:lvl w:ilvl="8">
-      <w:start w:val="1"/>
-      <w:numFmt w:val="bullet"/>
-      <w:lvlText w:val=""/>
-      <w:lvlJc w:val="left"/>
-      <w:pPr>
-        <w:tabs>
-          <w:tab w:val="num" w:pos="6363"/>
-        </w:tabs>
-        <w:ind w:left="6363" w:hanging="283"/>
-      </w:pPr>
-      <w:rPr>
-        <w:rFonts w:ascii="Symbol" w:hAnsi="Symbol" w:cs="Symbol" w:hint="default"/>
-      </w:rPr>
-    </w:lvl>
-  </w:abstractNum>
-  <w:abstractNum w:abstractNumId="3">
-    <w:lvl w:ilvl="0">
-      <w:start w:val="1"/>
-      <w:numFmt w:val="decimal"/>
-      <w:lvlText w:val="%1."/>
-      <w:lvlJc w:val="left"/>
-      <w:pPr>
-        <w:tabs>
-          <w:tab w:val="num" w:pos="707"/>
-        </w:tabs>
-        <w:ind w:left="707" w:hanging="283"/>
-      </w:pPr>
-      <w:rPr/>
-    </w:lvl>
-    <w:lvl w:ilvl="1">
-      <w:start w:val="1"/>
-      <w:numFmt w:val="decimal"/>
-      <w:lvlText w:val="%2."/>
-      <w:lvlJc w:val="left"/>
-      <w:pPr>
-        <w:tabs>
-          <w:tab w:val="num" w:pos="1414"/>
-        </w:tabs>
-        <w:ind w:left="1414" w:hanging="283"/>
-      </w:pPr>
-      <w:rPr/>
-    </w:lvl>
-    <w:lvl w:ilvl="2">
-      <w:start w:val="1"/>
-      <w:numFmt w:val="decimal"/>
-      <w:lvlText w:val="%3."/>
-      <w:lvlJc w:val="left"/>
-      <w:pPr>
-        <w:tabs>
-          <w:tab w:val="num" w:pos="2121"/>
-        </w:tabs>
-        <w:ind w:left="2121" w:hanging="283"/>
-      </w:pPr>
-      <w:rPr/>
-    </w:lvl>
-    <w:lvl w:ilvl="3">
-      <w:start w:val="1"/>
-      <w:numFmt w:val="decimal"/>
-      <w:lvlText w:val="%4."/>
-      <w:lvlJc w:val="left"/>
-      <w:pPr>
-        <w:tabs>
-          <w:tab w:val="num" w:pos="2828"/>
-        </w:tabs>
-        <w:ind w:left="2828" w:hanging="283"/>
-      </w:pPr>
-      <w:rPr/>
-    </w:lvl>
-    <w:lvl w:ilvl="4">
-      <w:start w:val="1"/>
-      <w:numFmt w:val="decimal"/>
-      <w:lvlText w:val="%5."/>
-      <w:lvlJc w:val="left"/>
-      <w:pPr>
-        <w:tabs>
-          <w:tab w:val="num" w:pos="3535"/>
-        </w:tabs>
-        <w:ind w:left="3535" w:hanging="283"/>
-      </w:pPr>
-      <w:rPr/>
-    </w:lvl>
-    <w:lvl w:ilvl="5">
-      <w:start w:val="1"/>
-      <w:numFmt w:val="decimal"/>
-      <w:lvlText w:val="%6."/>
-      <w:lvlJc w:val="left"/>
-      <w:pPr>
-        <w:tabs>
-          <w:tab w:val="num" w:pos="4242"/>
-        </w:tabs>
-        <w:ind w:left="4242" w:hanging="283"/>
-      </w:pPr>
-      <w:rPr/>
-    </w:lvl>
-    <w:lvl w:ilvl="6">
-      <w:start w:val="1"/>
-      <w:numFmt w:val="decimal"/>
-      <w:lvlText w:val="%7."/>
-      <w:lvlJc w:val="left"/>
-      <w:pPr>
-        <w:tabs>
-          <w:tab w:val="num" w:pos="4949"/>
-        </w:tabs>
-        <w:ind w:left="4949" w:hanging="283"/>
-      </w:pPr>
-      <w:rPr/>
-    </w:lvl>
-    <w:lvl w:ilvl="7">
-      <w:start w:val="1"/>
-      <w:numFmt w:val="decimal"/>
-      <w:lvlText w:val="%8."/>
-      <w:lvlJc w:val="left"/>
-      <w:pPr>
-        <w:tabs>
-          <w:tab w:val="num" w:pos="5656"/>
-        </w:tabs>
-        <w:ind w:left="5656" w:hanging="283"/>
-      </w:pPr>
-      <w:rPr/>
-    </w:lvl>
-    <w:lvl w:ilvl="8">
-      <w:start w:val="1"/>
-      <w:numFmt w:val="decimal"/>
-      <w:lvlText w:val="%9."/>
-      <w:lvlJc w:val="left"/>
-      <w:pPr>
-        <w:tabs>
-          <w:tab w:val="num" w:pos="6363"/>
-        </w:tabs>
-        <w:ind w:left="6363" w:hanging="283"/>
-      </w:pPr>
-      <w:rPr/>
-    </w:lvl>
-  </w:abstractNum>
-  <w:abstractNum w:abstractNumId="4">
-    <w:lvl w:ilvl="0">
-      <w:start w:val="1"/>
-      <w:numFmt w:val="bullet"/>
-      <w:lvlText w:val=""/>
-      <w:lvlJc w:val="left"/>
-      <w:pPr>
-        <w:tabs>
-          <w:tab w:val="num" w:pos="707"/>
-        </w:tabs>
-        <w:ind w:left="707" w:hanging="283"/>
-      </w:pPr>
-      <w:rPr>
-        <w:rFonts w:ascii="Symbol" w:hAnsi="Symbol" w:cs="Symbol" w:hint="default"/>
-      </w:rPr>
-    </w:lvl>
-    <w:lvl w:ilvl="1">
-      <w:start w:val="1"/>
-      <w:numFmt w:val="bullet"/>
-      <w:lvlText w:val=""/>
-      <w:lvlJc w:val="left"/>
-      <w:pPr>
-        <w:tabs>
-          <w:tab w:val="num" w:pos="1414"/>
-        </w:tabs>
-        <w:ind w:left="1414" w:hanging="283"/>
-      </w:pPr>
-      <w:rPr>
-        <w:rFonts w:ascii="Symbol" w:hAnsi="Symbol" w:cs="Symbol" w:hint="default"/>
-      </w:rPr>
-    </w:lvl>
-    <w:lvl w:ilvl="2">
-      <w:start w:val="1"/>
-      <w:numFmt w:val="bullet"/>
-      <w:lvlText w:val=""/>
-      <w:lvlJc w:val="left"/>
-      <w:pPr>
-        <w:tabs>
-          <w:tab w:val="num" w:pos="2121"/>
-        </w:tabs>
-        <w:ind w:left="2121" w:hanging="283"/>
-      </w:pPr>
-      <w:rPr>
-        <w:rFonts w:ascii="Symbol" w:hAnsi="Symbol" w:cs="Symbol" w:hint="default"/>
-      </w:rPr>
-    </w:lvl>
-    <w:lvl w:ilvl="3">
-      <w:start w:val="1"/>
-      <w:numFmt w:val="bullet"/>
-      <w:lvlText w:val=""/>
-      <w:lvlJc w:val="left"/>
-      <w:pPr>
-        <w:tabs>
-          <w:tab w:val="num" w:pos="2828"/>
-        </w:tabs>
-        <w:ind w:left="2828" w:hanging="283"/>
-      </w:pPr>
-      <w:rPr>
-        <w:rFonts w:ascii="Symbol" w:hAnsi="Symbol" w:cs="Symbol" w:hint="default"/>
-      </w:rPr>
-    </w:lvl>
-    <w:lvl w:ilvl="4">
-      <w:start w:val="1"/>
-      <w:numFmt w:val="bullet"/>
-      <w:lvlText w:val=""/>
-      <w:lvlJc w:val="left"/>
-      <w:pPr>
-        <w:tabs>
-          <w:tab w:val="num" w:pos="3535"/>
-        </w:tabs>
-        <w:ind w:left="3535" w:hanging="283"/>
-      </w:pPr>
-      <w:rPr>
-        <w:rFonts w:ascii="Symbol" w:hAnsi="Symbol" w:cs="Symbol" w:hint="default"/>
-      </w:rPr>
-    </w:lvl>
-    <w:lvl w:ilvl="5">
-      <w:start w:val="1"/>
-      <w:numFmt w:val="bullet"/>
-      <w:lvlText w:val=""/>
-      <w:lvlJc w:val="left"/>
-      <w:pPr>
-        <w:tabs>
-          <w:tab w:val="num" w:pos="4242"/>
-        </w:tabs>
-        <w:ind w:left="4242" w:hanging="283"/>
-      </w:pPr>
-      <w:rPr>
-        <w:rFonts w:ascii="Symbol" w:hAnsi="Symbol" w:cs="Symbol" w:hint="default"/>
-      </w:rPr>
-    </w:lvl>
-    <w:lvl w:ilvl="6">
-      <w:start w:val="1"/>
-      <w:numFmt w:val="bullet"/>
-      <w:lvlText w:val=""/>
-      <w:lvlJc w:val="left"/>
-      <w:pPr>
-        <w:tabs>
-          <w:tab w:val="num" w:pos="4949"/>
-        </w:tabs>
-        <w:ind w:left="4949" w:hanging="283"/>
-      </w:pPr>
-      <w:rPr>
-        <w:rFonts w:ascii="Symbol" w:hAnsi="Symbol" w:cs="Symbol" w:hint="default"/>
-      </w:rPr>
-    </w:lvl>
-    <w:lvl w:ilvl="7">
-      <w:start w:val="1"/>
-      <w:numFmt w:val="bullet"/>
-      <w:lvlText w:val=""/>
-      <w:lvlJc w:val="left"/>
-      <w:pPr>
-        <w:tabs>
-          <w:tab w:val="num" w:pos="5656"/>
-        </w:tabs>
-        <w:ind w:left="5656" w:hanging="283"/>
-      </w:pPr>
-      <w:rPr>
-        <w:rFonts w:ascii="Symbol" w:hAnsi="Symbol" w:cs="Symbol" w:hint="default"/>
-      </w:rPr>
-    </w:lvl>
-    <w:lvl w:ilvl="8">
-      <w:start w:val="1"/>
-      <w:numFmt w:val="bullet"/>
-      <w:lvlText w:val=""/>
-      <w:lvlJc w:val="left"/>
-      <w:pPr>
-        <w:tabs>
-          <w:tab w:val="num" w:pos="6363"/>
-        </w:tabs>
-        <w:ind w:left="6363" w:hanging="283"/>
-      </w:pPr>
-      <w:rPr>
-        <w:rFonts w:ascii="Symbol" w:hAnsi="Symbol" w:cs="Symbol" w:hint="default"/>
-      </w:rPr>
-    </w:lvl>
-  </w:abstractNum>
-  <w:abstractNum w:abstractNumId="5">
-    <w:lvl w:ilvl="0">
-      <w:start w:val="1"/>
-      <w:numFmt w:val="bullet"/>
-      <w:lvlText w:val=""/>
-      <w:lvlJc w:val="left"/>
-      <w:pPr>
-        <w:tabs>
-          <w:tab w:val="num" w:pos="707"/>
-        </w:tabs>
-        <w:ind w:left="707" w:hanging="283"/>
-      </w:pPr>
-      <w:rPr>
-        <w:rFonts w:ascii="Symbol" w:hAnsi="Symbol" w:cs="Symbol" w:hint="default"/>
-      </w:rPr>
-    </w:lvl>
-    <w:lvl w:ilvl="1">
-      <w:start w:val="1"/>
-      <w:numFmt w:val="bullet"/>
-      <w:lvlText w:val=""/>
-      <w:lvlJc w:val="left"/>
-      <w:pPr>
-        <w:tabs>
-          <w:tab w:val="num" w:pos="1414"/>
-        </w:tabs>
-        <w:ind w:left="1414" w:hanging="283"/>
-      </w:pPr>
-      <w:rPr>
-        <w:rFonts w:ascii="Symbol" w:hAnsi="Symbol" w:cs="Symbol" w:hint="default"/>
-      </w:rPr>
-    </w:lvl>
-    <w:lvl w:ilvl="2">
-      <w:start w:val="1"/>
-      <w:numFmt w:val="bullet"/>
-      <w:lvlText w:val=""/>
-      <w:lvlJc w:val="left"/>
-      <w:pPr>
-        <w:tabs>
-          <w:tab w:val="num" w:pos="2121"/>
-        </w:tabs>
-        <w:ind w:left="2121" w:hanging="283"/>
-      </w:pPr>
-      <w:rPr>
-        <w:rFonts w:ascii="Symbol" w:hAnsi="Symbol" w:cs="Symbol" w:hint="default"/>
-      </w:rPr>
-    </w:lvl>
-    <w:lvl w:ilvl="3">
-      <w:start w:val="1"/>
-      <w:numFmt w:val="bullet"/>
-      <w:lvlText w:val=""/>
-      <w:lvlJc w:val="left"/>
-      <w:pPr>
-        <w:tabs>
-          <w:tab w:val="num" w:pos="2828"/>
-        </w:tabs>
-        <w:ind w:left="2828" w:hanging="283"/>
-      </w:pPr>
-      <w:rPr>
-        <w:rFonts w:ascii="Symbol" w:hAnsi="Symbol" w:cs="Symbol" w:hint="default"/>
-      </w:rPr>
-    </w:lvl>
-    <w:lvl w:ilvl="4">
-      <w:start w:val="1"/>
-      <w:numFmt w:val="bullet"/>
-      <w:lvlText w:val=""/>
-      <w:lvlJc w:val="left"/>
-      <w:pPr>
-        <w:tabs>
-          <w:tab w:val="num" w:pos="3535"/>
-        </w:tabs>
-        <w:ind w:left="3535" w:hanging="283"/>
-      </w:pPr>
-      <w:rPr>
-        <w:rFonts w:ascii="Symbol" w:hAnsi="Symbol" w:cs="Symbol" w:hint="default"/>
-      </w:rPr>
-    </w:lvl>
-    <w:lvl w:ilvl="5">
-      <w:start w:val="1"/>
-      <w:numFmt w:val="bullet"/>
-      <w:lvlText w:val=""/>
-      <w:lvlJc w:val="left"/>
-      <w:pPr>
-        <w:tabs>
-          <w:tab w:val="num" w:pos="4242"/>
-        </w:tabs>
-        <w:ind w:left="4242" w:hanging="283"/>
-      </w:pPr>
-      <w:rPr>
-        <w:rFonts w:ascii="Symbol" w:hAnsi="Symbol" w:cs="Symbol" w:hint="default"/>
-      </w:rPr>
-    </w:lvl>
-    <w:lvl w:ilvl="6">
-      <w:start w:val="1"/>
-      <w:numFmt w:val="bullet"/>
-      <w:lvlText w:val=""/>
-      <w:lvlJc w:val="left"/>
-      <w:pPr>
-        <w:tabs>
-          <w:tab w:val="num" w:pos="4949"/>
-        </w:tabs>
-        <w:ind w:left="4949" w:hanging="283"/>
-      </w:pPr>
-      <w:rPr>
-        <w:rFonts w:ascii="Symbol" w:hAnsi="Symbol" w:cs="Symbol" w:hint="default"/>
-      </w:rPr>
-    </w:lvl>
-    <w:lvl w:ilvl="7">
-      <w:start w:val="1"/>
-      <w:numFmt w:val="bullet"/>
-      <w:lvlText w:val=""/>
-      <w:lvlJc w:val="left"/>
-      <w:pPr>
-        <w:tabs>
-          <w:tab w:val="num" w:pos="5656"/>
-        </w:tabs>
-        <w:ind w:left="5656" w:hanging="283"/>
-      </w:pPr>
-      <w:rPr>
-        <w:rFonts w:ascii="Symbol" w:hAnsi="Symbol" w:cs="Symbol" w:hint="default"/>
-      </w:rPr>
-    </w:lvl>
-    <w:lvl w:ilvl="8">
-      <w:start w:val="1"/>
-      <w:numFmt w:val="bullet"/>
-      <w:lvlText w:val=""/>
-      <w:lvlJc w:val="left"/>
-      <w:pPr>
-        <w:tabs>
-          <w:tab w:val="num" w:pos="6363"/>
-        </w:tabs>
-        <w:ind w:left="6363" w:hanging="283"/>
-      </w:pPr>
-      <w:rPr>
-        <w:rFonts w:ascii="Symbol" w:hAnsi="Symbol" w:cs="Symbol" w:hint="default"/>
-      </w:rPr>
-    </w:lvl>
-  </w:abstractNum>
-  <w:abstractNum w:abstractNumId="6">
-    <w:lvl w:ilvl="0">
-      <w:start w:val="1"/>
-      <w:numFmt w:val="decimal"/>
-      <w:lvlText w:val="%1."/>
-      <w:lvlJc w:val="left"/>
-      <w:pPr>
-        <w:tabs>
-          <w:tab w:val="num" w:pos="707"/>
-        </w:tabs>
-        <w:ind w:left="707" w:hanging="283"/>
-      </w:pPr>
-      <w:rPr/>
-    </w:lvl>
-    <w:lvl w:ilvl="1">
-      <w:start w:val="1"/>
-      <w:numFmt w:val="decimal"/>
-      <w:lvlText w:val="%2."/>
-      <w:lvlJc w:val="left"/>
-      <w:pPr>
-        <w:tabs>
-          <w:tab w:val="num" w:pos="1414"/>
-        </w:tabs>
-        <w:ind w:left="1414" w:hanging="283"/>
-      </w:pPr>
-      <w:rPr/>
-    </w:lvl>
-    <w:lvl w:ilvl="2">
-      <w:start w:val="1"/>
-      <w:numFmt w:val="decimal"/>
-      <w:lvlText w:val="%3."/>
-      <w:lvlJc w:val="left"/>
-      <w:pPr>
-        <w:tabs>
-          <w:tab w:val="num" w:pos="2121"/>
-        </w:tabs>
-        <w:ind w:left="2121" w:hanging="283"/>
-      </w:pPr>
-      <w:rPr/>
-    </w:lvl>
-    <w:lvl w:ilvl="3">
-      <w:start w:val="1"/>
-      <w:numFmt w:val="decimal"/>
-      <w:lvlText w:val="%4."/>
-      <w:lvlJc w:val="left"/>
-      <w:pPr>
-        <w:tabs>
-          <w:tab w:val="num" w:pos="2828"/>
-        </w:tabs>
-        <w:ind w:left="2828" w:hanging="283"/>
-      </w:pPr>
-      <w:rPr/>
-    </w:lvl>
-    <w:lvl w:ilvl="4">
-      <w:start w:val="1"/>
-      <w:numFmt w:val="decimal"/>
-      <w:lvlText w:val="%5."/>
-      <w:lvlJc w:val="left"/>
-      <w:pPr>
-        <w:tabs>
-          <w:tab w:val="num" w:pos="3535"/>
-        </w:tabs>
-        <w:ind w:left="3535" w:hanging="283"/>
-      </w:pPr>
-      <w:rPr/>
-    </w:lvl>
-    <w:lvl w:ilvl="5">
-      <w:start w:val="1"/>
-      <w:numFmt w:val="decimal"/>
-      <w:lvlText w:val="%6."/>
-      <w:lvlJc w:val="left"/>
-      <w:pPr>
-        <w:tabs>
-          <w:tab w:val="num" w:pos="4242"/>
-        </w:tabs>
-        <w:ind w:left="4242" w:hanging="283"/>
-      </w:pPr>
-      <w:rPr/>
-    </w:lvl>
-    <w:lvl w:ilvl="6">
-      <w:start w:val="1"/>
-      <w:numFmt w:val="decimal"/>
-      <w:lvlText w:val="%7."/>
-      <w:lvlJc w:val="left"/>
-      <w:pPr>
-        <w:tabs>
-          <w:tab w:val="num" w:pos="4949"/>
-        </w:tabs>
-        <w:ind w:left="4949" w:hanging="283"/>
-      </w:pPr>
-      <w:rPr/>
-    </w:lvl>
-    <w:lvl w:ilvl="7">
-      <w:start w:val="1"/>
-      <w:numFmt w:val="decimal"/>
-      <w:lvlText w:val="%8."/>
-      <w:lvlJc w:val="left"/>
-      <w:pPr>
-        <w:tabs>
-          <w:tab w:val="num" w:pos="5656"/>
-        </w:tabs>
-        <w:ind w:left="5656" w:hanging="283"/>
-      </w:pPr>
-      <w:rPr/>
-    </w:lvl>
-    <w:lvl w:ilvl="8">
-      <w:start w:val="1"/>
-      <w:numFmt w:val="decimal"/>
-      <w:lvlText w:val="%9."/>
-      <w:lvlJc w:val="left"/>
-      <w:pPr>
-        <w:tabs>
-          <w:tab w:val="num" w:pos="6363"/>
-        </w:tabs>
-        <w:ind w:left="6363" w:hanging="283"/>
-      </w:pPr>
-      <w:rPr/>
-    </w:lvl>
-  </w:abstractNum>
-  <w:abstractNum w:abstractNumId="7">
-    <w:lvl w:ilvl="0">
-      <w:start w:val="1"/>
       <w:pStyle w:val="Heading1"/>
       <w:numFmt w:val="none"/>
       <w:suff w:val="nothing"/>
@@ -3555,6 +2695,798 @@
         </w:tabs>
         <w:ind w:left="0" w:hanging="0"/>
       </w:pPr>
+    </w:lvl>
+  </w:abstractNum>
+  <w:abstractNum w:abstractNumId="2">
+    <w:lvl w:ilvl="0">
+      <w:start w:val="1"/>
+      <w:numFmt w:val="bullet"/>
+      <w:lvlText w:val=""/>
+      <w:lvlJc w:val="left"/>
+      <w:pPr>
+        <w:tabs>
+          <w:tab w:val="num" w:pos="707"/>
+        </w:tabs>
+        <w:ind w:left="707" w:hanging="283"/>
+      </w:pPr>
+      <w:rPr>
+        <w:rFonts w:ascii="Symbol" w:hAnsi="Symbol" w:cs="Symbol" w:hint="default"/>
+      </w:rPr>
+    </w:lvl>
+    <w:lvl w:ilvl="1">
+      <w:start w:val="1"/>
+      <w:numFmt w:val="bullet"/>
+      <w:lvlText w:val=""/>
+      <w:lvlJc w:val="left"/>
+      <w:pPr>
+        <w:tabs>
+          <w:tab w:val="num" w:pos="1414"/>
+        </w:tabs>
+        <w:ind w:left="1414" w:hanging="283"/>
+      </w:pPr>
+      <w:rPr>
+        <w:rFonts w:ascii="Symbol" w:hAnsi="Symbol" w:cs="Symbol" w:hint="default"/>
+      </w:rPr>
+    </w:lvl>
+    <w:lvl w:ilvl="2">
+      <w:start w:val="1"/>
+      <w:numFmt w:val="bullet"/>
+      <w:lvlText w:val=""/>
+      <w:lvlJc w:val="left"/>
+      <w:pPr>
+        <w:tabs>
+          <w:tab w:val="num" w:pos="2121"/>
+        </w:tabs>
+        <w:ind w:left="2121" w:hanging="283"/>
+      </w:pPr>
+      <w:rPr>
+        <w:rFonts w:ascii="Symbol" w:hAnsi="Symbol" w:cs="Symbol" w:hint="default"/>
+      </w:rPr>
+    </w:lvl>
+    <w:lvl w:ilvl="3">
+      <w:start w:val="1"/>
+      <w:numFmt w:val="bullet"/>
+      <w:lvlText w:val=""/>
+      <w:lvlJc w:val="left"/>
+      <w:pPr>
+        <w:tabs>
+          <w:tab w:val="num" w:pos="2828"/>
+        </w:tabs>
+        <w:ind w:left="2828" w:hanging="283"/>
+      </w:pPr>
+      <w:rPr>
+        <w:rFonts w:ascii="Symbol" w:hAnsi="Symbol" w:cs="Symbol" w:hint="default"/>
+      </w:rPr>
+    </w:lvl>
+    <w:lvl w:ilvl="4">
+      <w:start w:val="1"/>
+      <w:numFmt w:val="bullet"/>
+      <w:lvlText w:val=""/>
+      <w:lvlJc w:val="left"/>
+      <w:pPr>
+        <w:tabs>
+          <w:tab w:val="num" w:pos="3535"/>
+        </w:tabs>
+        <w:ind w:left="3535" w:hanging="283"/>
+      </w:pPr>
+      <w:rPr>
+        <w:rFonts w:ascii="Symbol" w:hAnsi="Symbol" w:cs="Symbol" w:hint="default"/>
+      </w:rPr>
+    </w:lvl>
+    <w:lvl w:ilvl="5">
+      <w:start w:val="1"/>
+      <w:numFmt w:val="bullet"/>
+      <w:lvlText w:val=""/>
+      <w:lvlJc w:val="left"/>
+      <w:pPr>
+        <w:tabs>
+          <w:tab w:val="num" w:pos="4242"/>
+        </w:tabs>
+        <w:ind w:left="4242" w:hanging="283"/>
+      </w:pPr>
+      <w:rPr>
+        <w:rFonts w:ascii="Symbol" w:hAnsi="Symbol" w:cs="Symbol" w:hint="default"/>
+      </w:rPr>
+    </w:lvl>
+    <w:lvl w:ilvl="6">
+      <w:start w:val="1"/>
+      <w:numFmt w:val="bullet"/>
+      <w:lvlText w:val=""/>
+      <w:lvlJc w:val="left"/>
+      <w:pPr>
+        <w:tabs>
+          <w:tab w:val="num" w:pos="4949"/>
+        </w:tabs>
+        <w:ind w:left="4949" w:hanging="283"/>
+      </w:pPr>
+      <w:rPr>
+        <w:rFonts w:ascii="Symbol" w:hAnsi="Symbol" w:cs="Symbol" w:hint="default"/>
+      </w:rPr>
+    </w:lvl>
+    <w:lvl w:ilvl="7">
+      <w:start w:val="1"/>
+      <w:numFmt w:val="bullet"/>
+      <w:lvlText w:val=""/>
+      <w:lvlJc w:val="left"/>
+      <w:pPr>
+        <w:tabs>
+          <w:tab w:val="num" w:pos="5656"/>
+        </w:tabs>
+        <w:ind w:left="5656" w:hanging="283"/>
+      </w:pPr>
+      <w:rPr>
+        <w:rFonts w:ascii="Symbol" w:hAnsi="Symbol" w:cs="Symbol" w:hint="default"/>
+      </w:rPr>
+    </w:lvl>
+    <w:lvl w:ilvl="8">
+      <w:start w:val="1"/>
+      <w:numFmt w:val="bullet"/>
+      <w:lvlText w:val=""/>
+      <w:lvlJc w:val="left"/>
+      <w:pPr>
+        <w:tabs>
+          <w:tab w:val="num" w:pos="6363"/>
+        </w:tabs>
+        <w:ind w:left="6363" w:hanging="283"/>
+      </w:pPr>
+      <w:rPr>
+        <w:rFonts w:ascii="Symbol" w:hAnsi="Symbol" w:cs="Symbol" w:hint="default"/>
+      </w:rPr>
+    </w:lvl>
+  </w:abstractNum>
+  <w:abstractNum w:abstractNumId="3">
+    <w:lvl w:ilvl="0">
+      <w:start w:val="1"/>
+      <w:numFmt w:val="decimal"/>
+      <w:lvlText w:val="%1."/>
+      <w:lvlJc w:val="left"/>
+      <w:pPr>
+        <w:tabs>
+          <w:tab w:val="num" w:pos="707"/>
+        </w:tabs>
+        <w:ind w:left="707" w:hanging="283"/>
+      </w:pPr>
+    </w:lvl>
+    <w:lvl w:ilvl="1">
+      <w:start w:val="1"/>
+      <w:numFmt w:val="bullet"/>
+      <w:lvlText w:val=""/>
+      <w:lvlJc w:val="left"/>
+      <w:pPr>
+        <w:tabs>
+          <w:tab w:val="num" w:pos="1414"/>
+        </w:tabs>
+        <w:ind w:left="1414" w:hanging="283"/>
+      </w:pPr>
+      <w:rPr>
+        <w:rFonts w:ascii="Symbol" w:hAnsi="Symbol" w:cs="Symbol" w:hint="default"/>
+      </w:rPr>
+    </w:lvl>
+    <w:lvl w:ilvl="2">
+      <w:start w:val="1"/>
+      <w:numFmt w:val="bullet"/>
+      <w:lvlText w:val=""/>
+      <w:lvlJc w:val="left"/>
+      <w:pPr>
+        <w:tabs>
+          <w:tab w:val="num" w:pos="2121"/>
+        </w:tabs>
+        <w:ind w:left="2121" w:hanging="283"/>
+      </w:pPr>
+      <w:rPr>
+        <w:rFonts w:ascii="Symbol" w:hAnsi="Symbol" w:cs="Symbol" w:hint="default"/>
+      </w:rPr>
+    </w:lvl>
+    <w:lvl w:ilvl="3">
+      <w:start w:val="1"/>
+      <w:numFmt w:val="bullet"/>
+      <w:lvlText w:val=""/>
+      <w:lvlJc w:val="left"/>
+      <w:pPr>
+        <w:tabs>
+          <w:tab w:val="num" w:pos="2828"/>
+        </w:tabs>
+        <w:ind w:left="2828" w:hanging="283"/>
+      </w:pPr>
+      <w:rPr>
+        <w:rFonts w:ascii="Symbol" w:hAnsi="Symbol" w:cs="Symbol" w:hint="default"/>
+      </w:rPr>
+    </w:lvl>
+    <w:lvl w:ilvl="4">
+      <w:start w:val="1"/>
+      <w:numFmt w:val="bullet"/>
+      <w:lvlText w:val=""/>
+      <w:lvlJc w:val="left"/>
+      <w:pPr>
+        <w:tabs>
+          <w:tab w:val="num" w:pos="3535"/>
+        </w:tabs>
+        <w:ind w:left="3535" w:hanging="283"/>
+      </w:pPr>
+      <w:rPr>
+        <w:rFonts w:ascii="Symbol" w:hAnsi="Symbol" w:cs="Symbol" w:hint="default"/>
+      </w:rPr>
+    </w:lvl>
+    <w:lvl w:ilvl="5">
+      <w:start w:val="1"/>
+      <w:numFmt w:val="bullet"/>
+      <w:lvlText w:val=""/>
+      <w:lvlJc w:val="left"/>
+      <w:pPr>
+        <w:tabs>
+          <w:tab w:val="num" w:pos="4242"/>
+        </w:tabs>
+        <w:ind w:left="4242" w:hanging="283"/>
+      </w:pPr>
+      <w:rPr>
+        <w:rFonts w:ascii="Symbol" w:hAnsi="Symbol" w:cs="Symbol" w:hint="default"/>
+      </w:rPr>
+    </w:lvl>
+    <w:lvl w:ilvl="6">
+      <w:start w:val="1"/>
+      <w:numFmt w:val="bullet"/>
+      <w:lvlText w:val=""/>
+      <w:lvlJc w:val="left"/>
+      <w:pPr>
+        <w:tabs>
+          <w:tab w:val="num" w:pos="4949"/>
+        </w:tabs>
+        <w:ind w:left="4949" w:hanging="283"/>
+      </w:pPr>
+      <w:rPr>
+        <w:rFonts w:ascii="Symbol" w:hAnsi="Symbol" w:cs="Symbol" w:hint="default"/>
+      </w:rPr>
+    </w:lvl>
+    <w:lvl w:ilvl="7">
+      <w:start w:val="1"/>
+      <w:numFmt w:val="bullet"/>
+      <w:lvlText w:val=""/>
+      <w:lvlJc w:val="left"/>
+      <w:pPr>
+        <w:tabs>
+          <w:tab w:val="num" w:pos="5656"/>
+        </w:tabs>
+        <w:ind w:left="5656" w:hanging="283"/>
+      </w:pPr>
+      <w:rPr>
+        <w:rFonts w:ascii="Symbol" w:hAnsi="Symbol" w:cs="Symbol" w:hint="default"/>
+      </w:rPr>
+    </w:lvl>
+    <w:lvl w:ilvl="8">
+      <w:start w:val="1"/>
+      <w:numFmt w:val="bullet"/>
+      <w:lvlText w:val=""/>
+      <w:lvlJc w:val="left"/>
+      <w:pPr>
+        <w:tabs>
+          <w:tab w:val="num" w:pos="6363"/>
+        </w:tabs>
+        <w:ind w:left="6363" w:hanging="283"/>
+      </w:pPr>
+      <w:rPr>
+        <w:rFonts w:ascii="Symbol" w:hAnsi="Symbol" w:cs="Symbol" w:hint="default"/>
+      </w:rPr>
+    </w:lvl>
+  </w:abstractNum>
+  <w:abstractNum w:abstractNumId="4">
+    <w:lvl w:ilvl="0">
+      <w:start w:val="1"/>
+      <w:numFmt w:val="decimal"/>
+      <w:lvlText w:val="%1."/>
+      <w:lvlJc w:val="left"/>
+      <w:pPr>
+        <w:tabs>
+          <w:tab w:val="num" w:pos="707"/>
+        </w:tabs>
+        <w:ind w:left="707" w:hanging="283"/>
+      </w:pPr>
+    </w:lvl>
+    <w:lvl w:ilvl="1">
+      <w:start w:val="1"/>
+      <w:numFmt w:val="decimal"/>
+      <w:lvlText w:val="%2."/>
+      <w:lvlJc w:val="left"/>
+      <w:pPr>
+        <w:tabs>
+          <w:tab w:val="num" w:pos="1414"/>
+        </w:tabs>
+        <w:ind w:left="1414" w:hanging="283"/>
+      </w:pPr>
+    </w:lvl>
+    <w:lvl w:ilvl="2">
+      <w:start w:val="1"/>
+      <w:numFmt w:val="decimal"/>
+      <w:lvlText w:val="%3."/>
+      <w:lvlJc w:val="left"/>
+      <w:pPr>
+        <w:tabs>
+          <w:tab w:val="num" w:pos="2121"/>
+        </w:tabs>
+        <w:ind w:left="2121" w:hanging="283"/>
+      </w:pPr>
+    </w:lvl>
+    <w:lvl w:ilvl="3">
+      <w:start w:val="1"/>
+      <w:numFmt w:val="decimal"/>
+      <w:lvlText w:val="%4."/>
+      <w:lvlJc w:val="left"/>
+      <w:pPr>
+        <w:tabs>
+          <w:tab w:val="num" w:pos="2828"/>
+        </w:tabs>
+        <w:ind w:left="2828" w:hanging="283"/>
+      </w:pPr>
+    </w:lvl>
+    <w:lvl w:ilvl="4">
+      <w:start w:val="1"/>
+      <w:numFmt w:val="decimal"/>
+      <w:lvlText w:val="%5."/>
+      <w:lvlJc w:val="left"/>
+      <w:pPr>
+        <w:tabs>
+          <w:tab w:val="num" w:pos="3535"/>
+        </w:tabs>
+        <w:ind w:left="3535" w:hanging="283"/>
+      </w:pPr>
+    </w:lvl>
+    <w:lvl w:ilvl="5">
+      <w:start w:val="1"/>
+      <w:numFmt w:val="decimal"/>
+      <w:lvlText w:val="%6."/>
+      <w:lvlJc w:val="left"/>
+      <w:pPr>
+        <w:tabs>
+          <w:tab w:val="num" w:pos="4242"/>
+        </w:tabs>
+        <w:ind w:left="4242" w:hanging="283"/>
+      </w:pPr>
+    </w:lvl>
+    <w:lvl w:ilvl="6">
+      <w:start w:val="1"/>
+      <w:numFmt w:val="decimal"/>
+      <w:lvlText w:val="%7."/>
+      <w:lvlJc w:val="left"/>
+      <w:pPr>
+        <w:tabs>
+          <w:tab w:val="num" w:pos="4949"/>
+        </w:tabs>
+        <w:ind w:left="4949" w:hanging="283"/>
+      </w:pPr>
+    </w:lvl>
+    <w:lvl w:ilvl="7">
+      <w:start w:val="1"/>
+      <w:numFmt w:val="decimal"/>
+      <w:lvlText w:val="%8."/>
+      <w:lvlJc w:val="left"/>
+      <w:pPr>
+        <w:tabs>
+          <w:tab w:val="num" w:pos="5656"/>
+        </w:tabs>
+        <w:ind w:left="5656" w:hanging="283"/>
+      </w:pPr>
+    </w:lvl>
+    <w:lvl w:ilvl="8">
+      <w:start w:val="1"/>
+      <w:numFmt w:val="decimal"/>
+      <w:lvlText w:val="%9."/>
+      <w:lvlJc w:val="left"/>
+      <w:pPr>
+        <w:tabs>
+          <w:tab w:val="num" w:pos="6363"/>
+        </w:tabs>
+        <w:ind w:left="6363" w:hanging="283"/>
+      </w:pPr>
+    </w:lvl>
+  </w:abstractNum>
+  <w:abstractNum w:abstractNumId="5">
+    <w:lvl w:ilvl="0">
+      <w:start w:val="1"/>
+      <w:numFmt w:val="bullet"/>
+      <w:lvlText w:val=""/>
+      <w:lvlJc w:val="left"/>
+      <w:pPr>
+        <w:tabs>
+          <w:tab w:val="num" w:pos="707"/>
+        </w:tabs>
+        <w:ind w:left="707" w:hanging="283"/>
+      </w:pPr>
+      <w:rPr>
+        <w:rFonts w:ascii="Symbol" w:hAnsi="Symbol" w:cs="Symbol" w:hint="default"/>
+      </w:rPr>
+    </w:lvl>
+    <w:lvl w:ilvl="1">
+      <w:start w:val="1"/>
+      <w:numFmt w:val="bullet"/>
+      <w:lvlText w:val=""/>
+      <w:lvlJc w:val="left"/>
+      <w:pPr>
+        <w:tabs>
+          <w:tab w:val="num" w:pos="1414"/>
+        </w:tabs>
+        <w:ind w:left="1414" w:hanging="283"/>
+      </w:pPr>
+      <w:rPr>
+        <w:rFonts w:ascii="Symbol" w:hAnsi="Symbol" w:cs="Symbol" w:hint="default"/>
+      </w:rPr>
+    </w:lvl>
+    <w:lvl w:ilvl="2">
+      <w:start w:val="1"/>
+      <w:numFmt w:val="bullet"/>
+      <w:lvlText w:val=""/>
+      <w:lvlJc w:val="left"/>
+      <w:pPr>
+        <w:tabs>
+          <w:tab w:val="num" w:pos="2121"/>
+        </w:tabs>
+        <w:ind w:left="2121" w:hanging="283"/>
+      </w:pPr>
+      <w:rPr>
+        <w:rFonts w:ascii="Symbol" w:hAnsi="Symbol" w:cs="Symbol" w:hint="default"/>
+      </w:rPr>
+    </w:lvl>
+    <w:lvl w:ilvl="3">
+      <w:start w:val="1"/>
+      <w:numFmt w:val="bullet"/>
+      <w:lvlText w:val=""/>
+      <w:lvlJc w:val="left"/>
+      <w:pPr>
+        <w:tabs>
+          <w:tab w:val="num" w:pos="2828"/>
+        </w:tabs>
+        <w:ind w:left="2828" w:hanging="283"/>
+      </w:pPr>
+      <w:rPr>
+        <w:rFonts w:ascii="Symbol" w:hAnsi="Symbol" w:cs="Symbol" w:hint="default"/>
+      </w:rPr>
+    </w:lvl>
+    <w:lvl w:ilvl="4">
+      <w:start w:val="1"/>
+      <w:numFmt w:val="bullet"/>
+      <w:lvlText w:val=""/>
+      <w:lvlJc w:val="left"/>
+      <w:pPr>
+        <w:tabs>
+          <w:tab w:val="num" w:pos="3535"/>
+        </w:tabs>
+        <w:ind w:left="3535" w:hanging="283"/>
+      </w:pPr>
+      <w:rPr>
+        <w:rFonts w:ascii="Symbol" w:hAnsi="Symbol" w:cs="Symbol" w:hint="default"/>
+      </w:rPr>
+    </w:lvl>
+    <w:lvl w:ilvl="5">
+      <w:start w:val="1"/>
+      <w:numFmt w:val="bullet"/>
+      <w:lvlText w:val=""/>
+      <w:lvlJc w:val="left"/>
+      <w:pPr>
+        <w:tabs>
+          <w:tab w:val="num" w:pos="4242"/>
+        </w:tabs>
+        <w:ind w:left="4242" w:hanging="283"/>
+      </w:pPr>
+      <w:rPr>
+        <w:rFonts w:ascii="Symbol" w:hAnsi="Symbol" w:cs="Symbol" w:hint="default"/>
+      </w:rPr>
+    </w:lvl>
+    <w:lvl w:ilvl="6">
+      <w:start w:val="1"/>
+      <w:numFmt w:val="bullet"/>
+      <w:lvlText w:val=""/>
+      <w:lvlJc w:val="left"/>
+      <w:pPr>
+        <w:tabs>
+          <w:tab w:val="num" w:pos="4949"/>
+        </w:tabs>
+        <w:ind w:left="4949" w:hanging="283"/>
+      </w:pPr>
+      <w:rPr>
+        <w:rFonts w:ascii="Symbol" w:hAnsi="Symbol" w:cs="Symbol" w:hint="default"/>
+      </w:rPr>
+    </w:lvl>
+    <w:lvl w:ilvl="7">
+      <w:start w:val="1"/>
+      <w:numFmt w:val="bullet"/>
+      <w:lvlText w:val=""/>
+      <w:lvlJc w:val="left"/>
+      <w:pPr>
+        <w:tabs>
+          <w:tab w:val="num" w:pos="5656"/>
+        </w:tabs>
+        <w:ind w:left="5656" w:hanging="283"/>
+      </w:pPr>
+      <w:rPr>
+        <w:rFonts w:ascii="Symbol" w:hAnsi="Symbol" w:cs="Symbol" w:hint="default"/>
+      </w:rPr>
+    </w:lvl>
+    <w:lvl w:ilvl="8">
+      <w:start w:val="1"/>
+      <w:numFmt w:val="bullet"/>
+      <w:lvlText w:val=""/>
+      <w:lvlJc w:val="left"/>
+      <w:pPr>
+        <w:tabs>
+          <w:tab w:val="num" w:pos="6363"/>
+        </w:tabs>
+        <w:ind w:left="6363" w:hanging="283"/>
+      </w:pPr>
+      <w:rPr>
+        <w:rFonts w:ascii="Symbol" w:hAnsi="Symbol" w:cs="Symbol" w:hint="default"/>
+      </w:rPr>
+    </w:lvl>
+  </w:abstractNum>
+  <w:abstractNum w:abstractNumId="6">
+    <w:lvl w:ilvl="0">
+      <w:start w:val="1"/>
+      <w:numFmt w:val="bullet"/>
+      <w:lvlText w:val=""/>
+      <w:lvlJc w:val="left"/>
+      <w:pPr>
+        <w:tabs>
+          <w:tab w:val="num" w:pos="707"/>
+        </w:tabs>
+        <w:ind w:left="707" w:hanging="283"/>
+      </w:pPr>
+      <w:rPr>
+        <w:rFonts w:ascii="Symbol" w:hAnsi="Symbol" w:cs="Symbol" w:hint="default"/>
+      </w:rPr>
+    </w:lvl>
+    <w:lvl w:ilvl="1">
+      <w:start w:val="1"/>
+      <w:numFmt w:val="bullet"/>
+      <w:lvlText w:val=""/>
+      <w:lvlJc w:val="left"/>
+      <w:pPr>
+        <w:tabs>
+          <w:tab w:val="num" w:pos="1414"/>
+        </w:tabs>
+        <w:ind w:left="1414" w:hanging="283"/>
+      </w:pPr>
+      <w:rPr>
+        <w:rFonts w:ascii="Symbol" w:hAnsi="Symbol" w:cs="Symbol" w:hint="default"/>
+      </w:rPr>
+    </w:lvl>
+    <w:lvl w:ilvl="2">
+      <w:start w:val="1"/>
+      <w:numFmt w:val="bullet"/>
+      <w:lvlText w:val=""/>
+      <w:lvlJc w:val="left"/>
+      <w:pPr>
+        <w:tabs>
+          <w:tab w:val="num" w:pos="2121"/>
+        </w:tabs>
+        <w:ind w:left="2121" w:hanging="283"/>
+      </w:pPr>
+      <w:rPr>
+        <w:rFonts w:ascii="Symbol" w:hAnsi="Symbol" w:cs="Symbol" w:hint="default"/>
+      </w:rPr>
+    </w:lvl>
+    <w:lvl w:ilvl="3">
+      <w:start w:val="1"/>
+      <w:numFmt w:val="bullet"/>
+      <w:lvlText w:val=""/>
+      <w:lvlJc w:val="left"/>
+      <w:pPr>
+        <w:tabs>
+          <w:tab w:val="num" w:pos="2828"/>
+        </w:tabs>
+        <w:ind w:left="2828" w:hanging="283"/>
+      </w:pPr>
+      <w:rPr>
+        <w:rFonts w:ascii="Symbol" w:hAnsi="Symbol" w:cs="Symbol" w:hint="default"/>
+      </w:rPr>
+    </w:lvl>
+    <w:lvl w:ilvl="4">
+      <w:start w:val="1"/>
+      <w:numFmt w:val="bullet"/>
+      <w:lvlText w:val=""/>
+      <w:lvlJc w:val="left"/>
+      <w:pPr>
+        <w:tabs>
+          <w:tab w:val="num" w:pos="3535"/>
+        </w:tabs>
+        <w:ind w:left="3535" w:hanging="283"/>
+      </w:pPr>
+      <w:rPr>
+        <w:rFonts w:ascii="Symbol" w:hAnsi="Symbol" w:cs="Symbol" w:hint="default"/>
+      </w:rPr>
+    </w:lvl>
+    <w:lvl w:ilvl="5">
+      <w:start w:val="1"/>
+      <w:numFmt w:val="bullet"/>
+      <w:lvlText w:val=""/>
+      <w:lvlJc w:val="left"/>
+      <w:pPr>
+        <w:tabs>
+          <w:tab w:val="num" w:pos="4242"/>
+        </w:tabs>
+        <w:ind w:left="4242" w:hanging="283"/>
+      </w:pPr>
+      <w:rPr>
+        <w:rFonts w:ascii="Symbol" w:hAnsi="Symbol" w:cs="Symbol" w:hint="default"/>
+      </w:rPr>
+    </w:lvl>
+    <w:lvl w:ilvl="6">
+      <w:start w:val="1"/>
+      <w:numFmt w:val="bullet"/>
+      <w:lvlText w:val=""/>
+      <w:lvlJc w:val="left"/>
+      <w:pPr>
+        <w:tabs>
+          <w:tab w:val="num" w:pos="4949"/>
+        </w:tabs>
+        <w:ind w:left="4949" w:hanging="283"/>
+      </w:pPr>
+      <w:rPr>
+        <w:rFonts w:ascii="Symbol" w:hAnsi="Symbol" w:cs="Symbol" w:hint="default"/>
+      </w:rPr>
+    </w:lvl>
+    <w:lvl w:ilvl="7">
+      <w:start w:val="1"/>
+      <w:numFmt w:val="bullet"/>
+      <w:lvlText w:val=""/>
+      <w:lvlJc w:val="left"/>
+      <w:pPr>
+        <w:tabs>
+          <w:tab w:val="num" w:pos="5656"/>
+        </w:tabs>
+        <w:ind w:left="5656" w:hanging="283"/>
+      </w:pPr>
+      <w:rPr>
+        <w:rFonts w:ascii="Symbol" w:hAnsi="Symbol" w:cs="Symbol" w:hint="default"/>
+      </w:rPr>
+    </w:lvl>
+    <w:lvl w:ilvl="8">
+      <w:start w:val="1"/>
+      <w:numFmt w:val="bullet"/>
+      <w:lvlText w:val=""/>
+      <w:lvlJc w:val="left"/>
+      <w:pPr>
+        <w:tabs>
+          <w:tab w:val="num" w:pos="6363"/>
+        </w:tabs>
+        <w:ind w:left="6363" w:hanging="283"/>
+      </w:pPr>
+      <w:rPr>
+        <w:rFonts w:ascii="Symbol" w:hAnsi="Symbol" w:cs="Symbol" w:hint="default"/>
+      </w:rPr>
+    </w:lvl>
+  </w:abstractNum>
+  <w:abstractNum w:abstractNumId="7">
+    <w:lvl w:ilvl="0">
+      <w:start w:val="1"/>
+      <w:numFmt w:val="bullet"/>
+      <w:lvlText w:val=""/>
+      <w:lvlJc w:val="left"/>
+      <w:pPr>
+        <w:tabs>
+          <w:tab w:val="num" w:pos="720"/>
+        </w:tabs>
+        <w:ind w:left="720" w:hanging="360"/>
+      </w:pPr>
+      <w:rPr>
+        <w:rFonts w:ascii="Symbol" w:hAnsi="Symbol" w:cs="Symbol" w:hint="default"/>
+      </w:rPr>
+    </w:lvl>
+    <w:lvl w:ilvl="1">
+      <w:start w:val="1"/>
+      <w:numFmt w:val="bullet"/>
+      <w:lvlText w:val="◦"/>
+      <w:lvlJc w:val="left"/>
+      <w:pPr>
+        <w:tabs>
+          <w:tab w:val="num" w:pos="1080"/>
+        </w:tabs>
+        <w:ind w:left="1080" w:hanging="360"/>
+      </w:pPr>
+      <w:rPr>
+        <w:rFonts w:ascii="OpenSymbol" w:hAnsi="OpenSymbol" w:cs="OpenSymbol" w:hint="default"/>
+      </w:rPr>
+    </w:lvl>
+    <w:lvl w:ilvl="2">
+      <w:start w:val="1"/>
+      <w:numFmt w:val="bullet"/>
+      <w:lvlText w:val="▪"/>
+      <w:lvlJc w:val="left"/>
+      <w:pPr>
+        <w:tabs>
+          <w:tab w:val="num" w:pos="1440"/>
+        </w:tabs>
+        <w:ind w:left="1440" w:hanging="360"/>
+      </w:pPr>
+      <w:rPr>
+        <w:rFonts w:ascii="OpenSymbol" w:hAnsi="OpenSymbol" w:cs="OpenSymbol" w:hint="default"/>
+      </w:rPr>
+    </w:lvl>
+    <w:lvl w:ilvl="3">
+      <w:start w:val="1"/>
+      <w:numFmt w:val="bullet"/>
+      <w:lvlText w:val=""/>
+      <w:lvlJc w:val="left"/>
+      <w:pPr>
+        <w:tabs>
+          <w:tab w:val="num" w:pos="1800"/>
+        </w:tabs>
+        <w:ind w:left="1800" w:hanging="360"/>
+      </w:pPr>
+      <w:rPr>
+        <w:rFonts w:ascii="Symbol" w:hAnsi="Symbol" w:cs="Symbol" w:hint="default"/>
+      </w:rPr>
+    </w:lvl>
+    <w:lvl w:ilvl="4">
+      <w:start w:val="1"/>
+      <w:numFmt w:val="bullet"/>
+      <w:lvlText w:val="◦"/>
+      <w:lvlJc w:val="left"/>
+      <w:pPr>
+        <w:tabs>
+          <w:tab w:val="num" w:pos="2160"/>
+        </w:tabs>
+        <w:ind w:left="2160" w:hanging="360"/>
+      </w:pPr>
+      <w:rPr>
+        <w:rFonts w:ascii="OpenSymbol" w:hAnsi="OpenSymbol" w:cs="OpenSymbol" w:hint="default"/>
+      </w:rPr>
+    </w:lvl>
+    <w:lvl w:ilvl="5">
+      <w:start w:val="1"/>
+      <w:numFmt w:val="bullet"/>
+      <w:lvlText w:val="▪"/>
+      <w:lvlJc w:val="left"/>
+      <w:pPr>
+        <w:tabs>
+          <w:tab w:val="num" w:pos="2520"/>
+        </w:tabs>
+        <w:ind w:left="2520" w:hanging="360"/>
+      </w:pPr>
+      <w:rPr>
+        <w:rFonts w:ascii="OpenSymbol" w:hAnsi="OpenSymbol" w:cs="OpenSymbol" w:hint="default"/>
+      </w:rPr>
+    </w:lvl>
+    <w:lvl w:ilvl="6">
+      <w:start w:val="1"/>
+      <w:numFmt w:val="bullet"/>
+      <w:lvlText w:val=""/>
+      <w:lvlJc w:val="left"/>
+      <w:pPr>
+        <w:tabs>
+          <w:tab w:val="num" w:pos="2880"/>
+        </w:tabs>
+        <w:ind w:left="2880" w:hanging="360"/>
+      </w:pPr>
+      <w:rPr>
+        <w:rFonts w:ascii="Symbol" w:hAnsi="Symbol" w:cs="Symbol" w:hint="default"/>
+      </w:rPr>
+    </w:lvl>
+    <w:lvl w:ilvl="7">
+      <w:start w:val="1"/>
+      <w:numFmt w:val="bullet"/>
+      <w:lvlText w:val="◦"/>
+      <w:lvlJc w:val="left"/>
+      <w:pPr>
+        <w:tabs>
+          <w:tab w:val="num" w:pos="3240"/>
+        </w:tabs>
+        <w:ind w:left="3240" w:hanging="360"/>
+      </w:pPr>
+      <w:rPr>
+        <w:rFonts w:ascii="OpenSymbol" w:hAnsi="OpenSymbol" w:cs="OpenSymbol" w:hint="default"/>
+      </w:rPr>
+    </w:lvl>
+    <w:lvl w:ilvl="8">
+      <w:start w:val="1"/>
+      <w:numFmt w:val="bullet"/>
+      <w:lvlText w:val="▪"/>
+      <w:lvlJc w:val="left"/>
+      <w:pPr>
+        <w:tabs>
+          <w:tab w:val="num" w:pos="3600"/>
+        </w:tabs>
+        <w:ind w:left="3600" w:hanging="360"/>
+      </w:pPr>
+      <w:rPr>
+        <w:rFonts w:ascii="OpenSymbol" w:hAnsi="OpenSymbol" w:cs="OpenSymbol" w:hint="default"/>
+      </w:rPr>
     </w:lvl>
   </w:abstractNum>
   <w:num w:numId="1">
@@ -3595,7 +3527,6 @@
     </w:rPrDefault>
     <w:pPrDefault>
       <w:pPr>
-        <w:widowControl/>
         <w:suppressAutoHyphens w:val="true"/>
       </w:pPr>
     </w:pPrDefault>
@@ -3605,7 +3536,10 @@
     <w:qFormat/>
     <w:pPr>
       <w:widowControl/>
+      <w:suppressAutoHyphens w:val="true"/>
       <w:bidi w:val="0"/>
+      <w:spacing w:before="0" w:after="0"/>
+      <w:jc w:val="left"/>
     </w:pPr>
     <w:rPr>
       <w:rFonts w:ascii="Liberation Serif" w:hAnsi="Liberation Serif" w:eastAsia="Songti SC" w:cs="Arial Unicode MS"/>
@@ -3622,6 +3556,10 @@
     <w:next w:val="TextBody"/>
     <w:qFormat/>
     <w:pPr>
+      <w:numPr>
+        <w:ilvl w:val="0"/>
+        <w:numId w:val="1"/>
+      </w:numPr>
       <w:spacing w:before="240" w:after="120"/>
       <w:outlineLvl w:val="0"/>
     </w:pPr>
@@ -3639,6 +3577,10 @@
     <w:next w:val="TextBody"/>
     <w:qFormat/>
     <w:pPr>
+      <w:numPr>
+        <w:ilvl w:val="1"/>
+        <w:numId w:val="1"/>
+      </w:numPr>
       <w:spacing w:before="200" w:after="120"/>
       <w:outlineLvl w:val="1"/>
     </w:pPr>
@@ -3656,6 +3598,10 @@
     <w:next w:val="TextBody"/>
     <w:qFormat/>
     <w:pPr>
+      <w:numPr>
+        <w:ilvl w:val="2"/>
+        <w:numId w:val="1"/>
+      </w:numPr>
       <w:spacing w:before="140" w:after="120"/>
       <w:outlineLvl w:val="2"/>
     </w:pPr>

</xml_diff>

<commit_message>
feat(home): implement API call limits and improve UX
- Add daily limit of two API calls per user
- Implement automatic reset of API calls after 24 hours
- Create reusable alert components (WarningAlert and ErrorAlert)
- Add warning alert for last available call
- Add error alert when daily limit is reached
- Optimize HomePage.vue by moving alerts to separate components
- Improve alert behavior to appear after API call completion
- Adjust alert text size for better readability
- Update alert component path to /src/components/alert/
- Refactor API call handling logic in userPreferences.ts
- Implement getRemainingCalls to track remaining API calls

This commit enhances the user experience by providing clear feedback
on API call limitations and improves code maintainability through
component refactoring.
</commit_message>
<xml_diff>
--- a/project_documentation.docx
+++ b/project_documentation.docx
@@ -109,6 +109,22 @@
       <w:r>
         <w:rPr/>
         <w:t>Utilizza sempre le Composition API con l’attributo &lt;script setup&gt; quando crei un file in Vue</w:t>
+      </w:r>
+    </w:p>
+    <w:p>
+      <w:pPr>
+        <w:pStyle w:val="TextBody"/>
+        <w:numPr>
+          <w:ilvl w:val="0"/>
+          <w:numId w:val="2"/>
+        </w:numPr>
+        <w:bidi w:val="0"/>
+        <w:jc w:val="left"/>
+        <w:rPr/>
+      </w:pPr>
+      <w:r>
+        <w:rPr/>
+        <w:t>tieni sempre presente i tipi e typescript, non voglio che generi codice dimenticandoti di settare i tipi in qualsiasi contesto.</w:t>
       </w:r>
     </w:p>
     <w:p>

</xml_diff>